<commit_message>
Ports und uC entfernt
</commit_message>
<xml_diff>
--- a/Dokumente/Hardwarestruktur uC-Board.docx
+++ b/Dokumente/Hardwarestruktur uC-Board.docx
@@ -1,6 +1,6 @@
 
 <file path=word/document.xml><?xml version="1.0" encoding="utf-8"?>
-<w:document xmlns:wpc="http://schemas.microsoft.com/office/word/2010/wordprocessingCanvas" xmlns:cx="http://schemas.microsoft.com/office/drawing/2014/chartex" xmlns:cx1="http://schemas.microsoft.com/office/drawing/2015/9/8/chartex" xmlns:cx2="http://schemas.microsoft.com/office/drawing/2015/10/21/chartex" xmlns:cx3="http://schemas.microsoft.com/office/drawing/2016/5/9/chartex" xmlns:cx4="http://schemas.microsoft.com/office/drawing/2016/5/10/chartex" xmlns:cx5="http://schemas.microsoft.com/office/drawing/2016/5/11/chartex" xmlns:cx6="http://schemas.microsoft.com/office/drawing/2016/5/12/chartex" xmlns:cx7="http://schemas.microsoft.com/office/drawing/2016/5/13/chartex" xmlns:cx8="http://schemas.microsoft.com/office/drawing/2016/5/14/chartex" xmlns:mc="http://schemas.openxmlformats.org/markup-compatibility/2006" xmlns:aink="http://schemas.microsoft.com/office/drawing/2016/ink" xmlns:am3d="http://schemas.microsoft.com/office/drawing/2017/model3d" xmlns:o="urn:schemas-microsoft-com:office:office" xmlns:r="http://schemas.openxmlformats.org/officeDocument/2006/relationships" xmlns:m="http://schemas.openxmlformats.org/officeDocument/2006/math" xmlns:v="urn:schemas-microsoft-com:vml" xmlns:wp14="http://schemas.microsoft.com/office/word/2010/wordprocessingDrawing" xmlns:wp="http://schemas.openxmlformats.org/drawingml/2006/wordprocessingDrawing" xmlns:w10="urn:schemas-microsoft-com:office:word" xmlns:w="http://schemas.openxmlformats.org/wordprocessingml/2006/main" xmlns:w14="http://schemas.microsoft.com/office/word/2010/wordml" xmlns:w15="http://schemas.microsoft.com/office/word/2012/wordml" xmlns:w16cex="http://schemas.microsoft.com/office/word/2018/wordml/cex" xmlns:w16cid="http://schemas.microsoft.com/office/word/2016/wordml/cid" xmlns:w16="http://schemas.microsoft.com/office/word/2018/wordml" xmlns:w16se="http://schemas.microsoft.com/office/word/2015/wordml/symex" xmlns:wpg="http://schemas.microsoft.com/office/word/2010/wordprocessingGroup" xmlns:wpi="http://schemas.microsoft.com/office/word/2010/wordprocessingInk" xmlns:wne="http://schemas.microsoft.com/office/word/2006/wordml" xmlns:wps="http://schemas.microsoft.com/office/word/2010/wordprocessingShape" mc:Ignorable="w14 w15 w16se w16cid w16 w16cex wp14">
+<w:document xmlns:wpc="http://schemas.microsoft.com/office/word/2010/wordprocessingCanvas" xmlns:cx="http://schemas.microsoft.com/office/drawing/2014/chartex" xmlns:cx1="http://schemas.microsoft.com/office/drawing/2015/9/8/chartex" xmlns:cx2="http://schemas.microsoft.com/office/drawing/2015/10/21/chartex" xmlns:cx3="http://schemas.microsoft.com/office/drawing/2016/5/9/chartex" xmlns:cx4="http://schemas.microsoft.com/office/drawing/2016/5/10/chartex" xmlns:cx5="http://schemas.microsoft.com/office/drawing/2016/5/11/chartex" xmlns:cx6="http://schemas.microsoft.com/office/drawing/2016/5/12/chartex" xmlns:cx7="http://schemas.microsoft.com/office/drawing/2016/5/13/chartex" xmlns:cx8="http://schemas.microsoft.com/office/drawing/2016/5/14/chartex" xmlns:mc="http://schemas.openxmlformats.org/markup-compatibility/2006" xmlns:aink="http://schemas.microsoft.com/office/drawing/2016/ink" xmlns:am3d="http://schemas.microsoft.com/office/drawing/2017/model3d" xmlns:o="urn:schemas-microsoft-com:office:office" xmlns:oel="http://schemas.microsoft.com/office/2019/extlst" xmlns:r="http://schemas.openxmlformats.org/officeDocument/2006/relationships" xmlns:m="http://schemas.openxmlformats.org/officeDocument/2006/math" xmlns:v="urn:schemas-microsoft-com:vml" xmlns:wp14="http://schemas.microsoft.com/office/word/2010/wordprocessingDrawing" xmlns:wp="http://schemas.openxmlformats.org/drawingml/2006/wordprocessingDrawing" xmlns:w10="urn:schemas-microsoft-com:office:word" xmlns:w="http://schemas.openxmlformats.org/wordprocessingml/2006/main" xmlns:w14="http://schemas.microsoft.com/office/word/2010/wordml" xmlns:w15="http://schemas.microsoft.com/office/word/2012/wordml" xmlns:w16cex="http://schemas.microsoft.com/office/word/2018/wordml/cex" xmlns:w16cid="http://schemas.microsoft.com/office/word/2016/wordml/cid" xmlns:w16="http://schemas.microsoft.com/office/word/2018/wordml" xmlns:w16sdtdh="http://schemas.microsoft.com/office/word/2020/wordml/sdtdatahash" xmlns:w16se="http://schemas.microsoft.com/office/word/2015/wordml/symex" xmlns:wpg="http://schemas.microsoft.com/office/word/2010/wordprocessingGroup" xmlns:wpi="http://schemas.microsoft.com/office/word/2010/wordprocessingInk" xmlns:wne="http://schemas.microsoft.com/office/word/2006/wordml" xmlns:wps="http://schemas.microsoft.com/office/word/2010/wordprocessingShape" mc:Ignorable="w14 w15 w16se w16cid w16 w16cex w16sdtdh wp14">
   <w:body>
     <w:tbl>
       <w:tblPr>
@@ -105,15 +105,15 @@
         <w:tblLook w:val="04A0" w:firstRow="1" w:lastRow="0" w:firstColumn="1" w:lastColumn="0" w:noHBand="0" w:noVBand="1"/>
       </w:tblPr>
       <w:tblGrid>
-        <w:gridCol w:w="3930"/>
-        <w:gridCol w:w="978"/>
-        <w:gridCol w:w="564"/>
+        <w:gridCol w:w="3821"/>
+        <w:gridCol w:w="965"/>
+        <w:gridCol w:w="562"/>
         <w:gridCol w:w="774"/>
-        <w:gridCol w:w="1569"/>
+        <w:gridCol w:w="1825"/>
         <w:gridCol w:w="774"/>
         <w:gridCol w:w="498"/>
         <w:gridCol w:w="498"/>
-        <w:gridCol w:w="4702"/>
+        <w:gridCol w:w="4570"/>
       </w:tblGrid>
       <w:tr>
         <w:tc>
@@ -185,7 +185,6 @@
                 <w:szCs w:val="36"/>
               </w:rPr>
             </w:pPr>
-            <w:proofErr w:type="spellStart"/>
             <w:r>
               <w:rPr>
                 <w:b/>
@@ -193,22 +192,33 @@
                 <w:sz w:val="36"/>
                 <w:szCs w:val="36"/>
               </w:rPr>
-              <w:t>ATmega</w:t>
-            </w:r>
-            <w:proofErr w:type="spellEnd"/>
-          </w:p>
-          <w:p>
-            <w:pPr>
-              <w:jc w:val="center"/>
-            </w:pPr>
-            <w:r>
-              <w:rPr>
-                <w:b/>
-                <w:bCs/>
-                <w:sz w:val="36"/>
-                <w:szCs w:val="36"/>
-              </w:rPr>
-              <w:t>2560</w:t>
+              <w:t>Controller:</w:t>
+            </w:r>
+          </w:p>
+          <w:p>
+            <w:pPr>
+              <w:jc w:val="center"/>
+            </w:pPr>
+          </w:p>
+          <w:p>
+            <w:pPr>
+              <w:jc w:val="center"/>
+            </w:pPr>
+            <w:r>
+              <w:t>______________</w:t>
+            </w:r>
+          </w:p>
+          <w:p>
+            <w:pPr>
+              <w:jc w:val="center"/>
+            </w:pPr>
+          </w:p>
+          <w:p>
+            <w:pPr>
+              <w:jc w:val="center"/>
+            </w:pPr>
+            <w:r>
+              <w:t>______________</w:t>
             </w:r>
           </w:p>
         </w:tc>
@@ -549,7 +559,7 @@
                 <w:b/>
                 <w:bCs/>
               </w:rPr>
-              <w:t>C</w:t>
+              <w:t>__</w:t>
             </w:r>
           </w:p>
         </w:tc>
@@ -600,7 +610,14 @@
                 <w:b/>
                 <w:bCs/>
               </w:rPr>
-              <w:t>Port A</w:t>
+              <w:t xml:space="preserve">Port </w:t>
+            </w:r>
+            <w:r>
+              <w:rPr>
+                <w:b/>
+                <w:bCs/>
+              </w:rPr>
+              <w:t>__</w:t>
             </w:r>
           </w:p>
         </w:tc>
@@ -2269,7 +2286,7 @@
                 <w:b/>
                 <w:bCs/>
               </w:rPr>
-              <w:t>L</w:t>
+              <w:t>__</w:t>
             </w:r>
           </w:p>
         </w:tc>
@@ -2957,7 +2974,7 @@
 </file>
 
 <file path=word/endnotes.xml><?xml version="1.0" encoding="utf-8"?>
-<w:endnotes xmlns:wpc="http://schemas.microsoft.com/office/word/2010/wordprocessingCanvas" xmlns:cx="http://schemas.microsoft.com/office/drawing/2014/chartex" xmlns:cx1="http://schemas.microsoft.com/office/drawing/2015/9/8/chartex" xmlns:cx2="http://schemas.microsoft.com/office/drawing/2015/10/21/chartex" xmlns:cx3="http://schemas.microsoft.com/office/drawing/2016/5/9/chartex" xmlns:cx4="http://schemas.microsoft.com/office/drawing/2016/5/10/chartex" xmlns:cx5="http://schemas.microsoft.com/office/drawing/2016/5/11/chartex" xmlns:cx6="http://schemas.microsoft.com/office/drawing/2016/5/12/chartex" xmlns:cx7="http://schemas.microsoft.com/office/drawing/2016/5/13/chartex" xmlns:cx8="http://schemas.microsoft.com/office/drawing/2016/5/14/chartex" xmlns:mc="http://schemas.openxmlformats.org/markup-compatibility/2006" xmlns:aink="http://schemas.microsoft.com/office/drawing/2016/ink" xmlns:am3d="http://schemas.microsoft.com/office/drawing/2017/model3d" xmlns:o="urn:schemas-microsoft-com:office:office" xmlns:r="http://schemas.openxmlformats.org/officeDocument/2006/relationships" xmlns:m="http://schemas.openxmlformats.org/officeDocument/2006/math" xmlns:v="urn:schemas-microsoft-com:vml" xmlns:wp14="http://schemas.microsoft.com/office/word/2010/wordprocessingDrawing" xmlns:wp="http://schemas.openxmlformats.org/drawingml/2006/wordprocessingDrawing" xmlns:w10="urn:schemas-microsoft-com:office:word" xmlns:w="http://schemas.openxmlformats.org/wordprocessingml/2006/main" xmlns:w14="http://schemas.microsoft.com/office/word/2010/wordml" xmlns:w15="http://schemas.microsoft.com/office/word/2012/wordml" xmlns:w16cex="http://schemas.microsoft.com/office/word/2018/wordml/cex" xmlns:w16cid="http://schemas.microsoft.com/office/word/2016/wordml/cid" xmlns:w16="http://schemas.microsoft.com/office/word/2018/wordml" xmlns:w16se="http://schemas.microsoft.com/office/word/2015/wordml/symex" xmlns:wpg="http://schemas.microsoft.com/office/word/2010/wordprocessingGroup" xmlns:wpi="http://schemas.microsoft.com/office/word/2010/wordprocessingInk" xmlns:wne="http://schemas.microsoft.com/office/word/2006/wordml" xmlns:wps="http://schemas.microsoft.com/office/word/2010/wordprocessingShape" mc:Ignorable="w14 w15 w16se w16cid w16 w16cex wp14">
+<w:endnotes xmlns:wpc="http://schemas.microsoft.com/office/word/2010/wordprocessingCanvas" xmlns:cx="http://schemas.microsoft.com/office/drawing/2014/chartex" xmlns:cx1="http://schemas.microsoft.com/office/drawing/2015/9/8/chartex" xmlns:cx2="http://schemas.microsoft.com/office/drawing/2015/10/21/chartex" xmlns:cx3="http://schemas.microsoft.com/office/drawing/2016/5/9/chartex" xmlns:cx4="http://schemas.microsoft.com/office/drawing/2016/5/10/chartex" xmlns:cx5="http://schemas.microsoft.com/office/drawing/2016/5/11/chartex" xmlns:cx6="http://schemas.microsoft.com/office/drawing/2016/5/12/chartex" xmlns:cx7="http://schemas.microsoft.com/office/drawing/2016/5/13/chartex" xmlns:cx8="http://schemas.microsoft.com/office/drawing/2016/5/14/chartex" xmlns:mc="http://schemas.openxmlformats.org/markup-compatibility/2006" xmlns:aink="http://schemas.microsoft.com/office/drawing/2016/ink" xmlns:am3d="http://schemas.microsoft.com/office/drawing/2017/model3d" xmlns:o="urn:schemas-microsoft-com:office:office" xmlns:oel="http://schemas.microsoft.com/office/2019/extlst" xmlns:r="http://schemas.openxmlformats.org/officeDocument/2006/relationships" xmlns:m="http://schemas.openxmlformats.org/officeDocument/2006/math" xmlns:v="urn:schemas-microsoft-com:vml" xmlns:wp14="http://schemas.microsoft.com/office/word/2010/wordprocessingDrawing" xmlns:wp="http://schemas.openxmlformats.org/drawingml/2006/wordprocessingDrawing" xmlns:w10="urn:schemas-microsoft-com:office:word" xmlns:w="http://schemas.openxmlformats.org/wordprocessingml/2006/main" xmlns:w14="http://schemas.microsoft.com/office/word/2010/wordml" xmlns:w15="http://schemas.microsoft.com/office/word/2012/wordml" xmlns:w16cex="http://schemas.microsoft.com/office/word/2018/wordml/cex" xmlns:w16cid="http://schemas.microsoft.com/office/word/2016/wordml/cid" xmlns:w16="http://schemas.microsoft.com/office/word/2018/wordml" xmlns:w16sdtdh="http://schemas.microsoft.com/office/word/2020/wordml/sdtdatahash" xmlns:w16se="http://schemas.microsoft.com/office/word/2015/wordml/symex" xmlns:wpg="http://schemas.microsoft.com/office/word/2010/wordprocessingGroup" xmlns:wpi="http://schemas.microsoft.com/office/word/2010/wordprocessingInk" xmlns:wne="http://schemas.microsoft.com/office/word/2006/wordml" xmlns:wps="http://schemas.microsoft.com/office/word/2010/wordprocessingShape" mc:Ignorable="w14 w15 w16se w16cid w16 w16cex w16sdtdh wp14">
   <w:endnote w:type="separator" w:id="-1">
     <w:p>
       <w:pPr>
@@ -2982,7 +2999,7 @@
 </file>
 
 <file path=word/footnotes.xml><?xml version="1.0" encoding="utf-8"?>
-<w:footnotes xmlns:wpc="http://schemas.microsoft.com/office/word/2010/wordprocessingCanvas" xmlns:cx="http://schemas.microsoft.com/office/drawing/2014/chartex" xmlns:cx1="http://schemas.microsoft.com/office/drawing/2015/9/8/chartex" xmlns:cx2="http://schemas.microsoft.com/office/drawing/2015/10/21/chartex" xmlns:cx3="http://schemas.microsoft.com/office/drawing/2016/5/9/chartex" xmlns:cx4="http://schemas.microsoft.com/office/drawing/2016/5/10/chartex" xmlns:cx5="http://schemas.microsoft.com/office/drawing/2016/5/11/chartex" xmlns:cx6="http://schemas.microsoft.com/office/drawing/2016/5/12/chartex" xmlns:cx7="http://schemas.microsoft.com/office/drawing/2016/5/13/chartex" xmlns:cx8="http://schemas.microsoft.com/office/drawing/2016/5/14/chartex" xmlns:mc="http://schemas.openxmlformats.org/markup-compatibility/2006" xmlns:aink="http://schemas.microsoft.com/office/drawing/2016/ink" xmlns:am3d="http://schemas.microsoft.com/office/drawing/2017/model3d" xmlns:o="urn:schemas-microsoft-com:office:office" xmlns:r="http://schemas.openxmlformats.org/officeDocument/2006/relationships" xmlns:m="http://schemas.openxmlformats.org/officeDocument/2006/math" xmlns:v="urn:schemas-microsoft-com:vml" xmlns:wp14="http://schemas.microsoft.com/office/word/2010/wordprocessingDrawing" xmlns:wp="http://schemas.openxmlformats.org/drawingml/2006/wordprocessingDrawing" xmlns:w10="urn:schemas-microsoft-com:office:word" xmlns:w="http://schemas.openxmlformats.org/wordprocessingml/2006/main" xmlns:w14="http://schemas.microsoft.com/office/word/2010/wordml" xmlns:w15="http://schemas.microsoft.com/office/word/2012/wordml" xmlns:w16cex="http://schemas.microsoft.com/office/word/2018/wordml/cex" xmlns:w16cid="http://schemas.microsoft.com/office/word/2016/wordml/cid" xmlns:w16="http://schemas.microsoft.com/office/word/2018/wordml" xmlns:w16se="http://schemas.microsoft.com/office/word/2015/wordml/symex" xmlns:wpg="http://schemas.microsoft.com/office/word/2010/wordprocessingGroup" xmlns:wpi="http://schemas.microsoft.com/office/word/2010/wordprocessingInk" xmlns:wne="http://schemas.microsoft.com/office/word/2006/wordml" xmlns:wps="http://schemas.microsoft.com/office/word/2010/wordprocessingShape" mc:Ignorable="w14 w15 w16se w16cid w16 w16cex wp14">
+<w:footnotes xmlns:wpc="http://schemas.microsoft.com/office/word/2010/wordprocessingCanvas" xmlns:cx="http://schemas.microsoft.com/office/drawing/2014/chartex" xmlns:cx1="http://schemas.microsoft.com/office/drawing/2015/9/8/chartex" xmlns:cx2="http://schemas.microsoft.com/office/drawing/2015/10/21/chartex" xmlns:cx3="http://schemas.microsoft.com/office/drawing/2016/5/9/chartex" xmlns:cx4="http://schemas.microsoft.com/office/drawing/2016/5/10/chartex" xmlns:cx5="http://schemas.microsoft.com/office/drawing/2016/5/11/chartex" xmlns:cx6="http://schemas.microsoft.com/office/drawing/2016/5/12/chartex" xmlns:cx7="http://schemas.microsoft.com/office/drawing/2016/5/13/chartex" xmlns:cx8="http://schemas.microsoft.com/office/drawing/2016/5/14/chartex" xmlns:mc="http://schemas.openxmlformats.org/markup-compatibility/2006" xmlns:aink="http://schemas.microsoft.com/office/drawing/2016/ink" xmlns:am3d="http://schemas.microsoft.com/office/drawing/2017/model3d" xmlns:o="urn:schemas-microsoft-com:office:office" xmlns:oel="http://schemas.microsoft.com/office/2019/extlst" xmlns:r="http://schemas.openxmlformats.org/officeDocument/2006/relationships" xmlns:m="http://schemas.openxmlformats.org/officeDocument/2006/math" xmlns:v="urn:schemas-microsoft-com:vml" xmlns:wp14="http://schemas.microsoft.com/office/word/2010/wordprocessingDrawing" xmlns:wp="http://schemas.openxmlformats.org/drawingml/2006/wordprocessingDrawing" xmlns:w10="urn:schemas-microsoft-com:office:word" xmlns:w="http://schemas.openxmlformats.org/wordprocessingml/2006/main" xmlns:w14="http://schemas.microsoft.com/office/word/2010/wordml" xmlns:w15="http://schemas.microsoft.com/office/word/2012/wordml" xmlns:w16cex="http://schemas.microsoft.com/office/word/2018/wordml/cex" xmlns:w16cid="http://schemas.microsoft.com/office/word/2016/wordml/cid" xmlns:w16="http://schemas.microsoft.com/office/word/2018/wordml" xmlns:w16sdtdh="http://schemas.microsoft.com/office/word/2020/wordml/sdtdatahash" xmlns:w16se="http://schemas.microsoft.com/office/word/2015/wordml/symex" xmlns:wpg="http://schemas.microsoft.com/office/word/2010/wordprocessingGroup" xmlns:wpi="http://schemas.microsoft.com/office/word/2010/wordprocessingInk" xmlns:wne="http://schemas.microsoft.com/office/word/2006/wordml" xmlns:wps="http://schemas.microsoft.com/office/word/2010/wordprocessingShape" mc:Ignorable="w14 w15 w16se w16cid w16 w16cex w16sdtdh wp14">
   <w:footnote w:type="separator" w:id="-1">
     <w:p>
       <w:pPr>
@@ -3007,7 +3024,7 @@
 </file>
 
 <file path=word/header1.xml><?xml version="1.0" encoding="utf-8"?>
-<w:hdr xmlns:wpc="http://schemas.microsoft.com/office/word/2010/wordprocessingCanvas" xmlns:cx="http://schemas.microsoft.com/office/drawing/2014/chartex" xmlns:cx1="http://schemas.microsoft.com/office/drawing/2015/9/8/chartex" xmlns:cx2="http://schemas.microsoft.com/office/drawing/2015/10/21/chartex" xmlns:cx3="http://schemas.microsoft.com/office/drawing/2016/5/9/chartex" xmlns:cx4="http://schemas.microsoft.com/office/drawing/2016/5/10/chartex" xmlns:cx5="http://schemas.microsoft.com/office/drawing/2016/5/11/chartex" xmlns:cx6="http://schemas.microsoft.com/office/drawing/2016/5/12/chartex" xmlns:cx7="http://schemas.microsoft.com/office/drawing/2016/5/13/chartex" xmlns:cx8="http://schemas.microsoft.com/office/drawing/2016/5/14/chartex" xmlns:mc="http://schemas.openxmlformats.org/markup-compatibility/2006" xmlns:aink="http://schemas.microsoft.com/office/drawing/2016/ink" xmlns:am3d="http://schemas.microsoft.com/office/drawing/2017/model3d" xmlns:o="urn:schemas-microsoft-com:office:office" xmlns:r="http://schemas.openxmlformats.org/officeDocument/2006/relationships" xmlns:m="http://schemas.openxmlformats.org/officeDocument/2006/math" xmlns:v="urn:schemas-microsoft-com:vml" xmlns:wp14="http://schemas.microsoft.com/office/word/2010/wordprocessingDrawing" xmlns:wp="http://schemas.openxmlformats.org/drawingml/2006/wordprocessingDrawing" xmlns:w10="urn:schemas-microsoft-com:office:word" xmlns:w="http://schemas.openxmlformats.org/wordprocessingml/2006/main" xmlns:w14="http://schemas.microsoft.com/office/word/2010/wordml" xmlns:w15="http://schemas.microsoft.com/office/word/2012/wordml" xmlns:w16cex="http://schemas.microsoft.com/office/word/2018/wordml/cex" xmlns:w16cid="http://schemas.microsoft.com/office/word/2016/wordml/cid" xmlns:w16="http://schemas.microsoft.com/office/word/2018/wordml" xmlns:w16se="http://schemas.microsoft.com/office/word/2015/wordml/symex" xmlns:wpg="http://schemas.microsoft.com/office/word/2010/wordprocessingGroup" xmlns:wpi="http://schemas.microsoft.com/office/word/2010/wordprocessingInk" xmlns:wne="http://schemas.microsoft.com/office/word/2006/wordml" xmlns:wps="http://schemas.microsoft.com/office/word/2010/wordprocessingShape" mc:Ignorable="w14 w15 w16se w16cid w16 w16cex wp14">
+<w:hdr xmlns:wpc="http://schemas.microsoft.com/office/word/2010/wordprocessingCanvas" xmlns:cx="http://schemas.microsoft.com/office/drawing/2014/chartex" xmlns:cx1="http://schemas.microsoft.com/office/drawing/2015/9/8/chartex" xmlns:cx2="http://schemas.microsoft.com/office/drawing/2015/10/21/chartex" xmlns:cx3="http://schemas.microsoft.com/office/drawing/2016/5/9/chartex" xmlns:cx4="http://schemas.microsoft.com/office/drawing/2016/5/10/chartex" xmlns:cx5="http://schemas.microsoft.com/office/drawing/2016/5/11/chartex" xmlns:cx6="http://schemas.microsoft.com/office/drawing/2016/5/12/chartex" xmlns:cx7="http://schemas.microsoft.com/office/drawing/2016/5/13/chartex" xmlns:cx8="http://schemas.microsoft.com/office/drawing/2016/5/14/chartex" xmlns:mc="http://schemas.openxmlformats.org/markup-compatibility/2006" xmlns:aink="http://schemas.microsoft.com/office/drawing/2016/ink" xmlns:am3d="http://schemas.microsoft.com/office/drawing/2017/model3d" xmlns:o="urn:schemas-microsoft-com:office:office" xmlns:oel="http://schemas.microsoft.com/office/2019/extlst" xmlns:r="http://schemas.openxmlformats.org/officeDocument/2006/relationships" xmlns:m="http://schemas.openxmlformats.org/officeDocument/2006/math" xmlns:v="urn:schemas-microsoft-com:vml" xmlns:wp14="http://schemas.microsoft.com/office/word/2010/wordprocessingDrawing" xmlns:wp="http://schemas.openxmlformats.org/drawingml/2006/wordprocessingDrawing" xmlns:w10="urn:schemas-microsoft-com:office:word" xmlns:w="http://schemas.openxmlformats.org/wordprocessingml/2006/main" xmlns:w14="http://schemas.microsoft.com/office/word/2010/wordml" xmlns:w15="http://schemas.microsoft.com/office/word/2012/wordml" xmlns:w16cex="http://schemas.microsoft.com/office/word/2018/wordml/cex" xmlns:w16cid="http://schemas.microsoft.com/office/word/2016/wordml/cid" xmlns:w16="http://schemas.microsoft.com/office/word/2018/wordml" xmlns:w16sdtdh="http://schemas.microsoft.com/office/word/2020/wordml/sdtdatahash" xmlns:w16se="http://schemas.microsoft.com/office/word/2015/wordml/symex" xmlns:wpg="http://schemas.microsoft.com/office/word/2010/wordprocessingGroup" xmlns:wpi="http://schemas.microsoft.com/office/word/2010/wordprocessingInk" xmlns:wne="http://schemas.microsoft.com/office/word/2006/wordml" xmlns:wps="http://schemas.microsoft.com/office/word/2010/wordprocessingShape" mc:Ignorable="w14 w15 w16se w16cid w16 w16cex w16sdtdh wp14">
   <w:tbl>
     <w:tblPr>
       <w:tblW w:w="14237" w:type="dxa"/>
@@ -3173,7 +3190,7 @@
 </file>
 
 <file path=word/styles.xml><?xml version="1.0" encoding="utf-8"?>
-<w:styles xmlns:mc="http://schemas.openxmlformats.org/markup-compatibility/2006" xmlns:r="http://schemas.openxmlformats.org/officeDocument/2006/relationships" xmlns:w="http://schemas.openxmlformats.org/wordprocessingml/2006/main" xmlns:w14="http://schemas.microsoft.com/office/word/2010/wordml" xmlns:w15="http://schemas.microsoft.com/office/word/2012/wordml" xmlns:w16cex="http://schemas.microsoft.com/office/word/2018/wordml/cex" xmlns:w16cid="http://schemas.microsoft.com/office/word/2016/wordml/cid" xmlns:w16="http://schemas.microsoft.com/office/word/2018/wordml" xmlns:w16se="http://schemas.microsoft.com/office/word/2015/wordml/symex" mc:Ignorable="w14 w15 w16se w16cid w16 w16cex">
+<w:styles xmlns:mc="http://schemas.openxmlformats.org/markup-compatibility/2006" xmlns:r="http://schemas.openxmlformats.org/officeDocument/2006/relationships" xmlns:w="http://schemas.openxmlformats.org/wordprocessingml/2006/main" xmlns:w14="http://schemas.microsoft.com/office/word/2010/wordml" xmlns:w15="http://schemas.microsoft.com/office/word/2012/wordml" xmlns:w16cex="http://schemas.microsoft.com/office/word/2018/wordml/cex" xmlns:w16cid="http://schemas.microsoft.com/office/word/2016/wordml/cid" xmlns:w16="http://schemas.microsoft.com/office/word/2018/wordml" xmlns:w16sdtdh="http://schemas.microsoft.com/office/word/2020/wordml/sdtdatahash" xmlns:w16se="http://schemas.microsoft.com/office/word/2015/wordml/symex" mc:Ignorable="w14 w15 w16se w16cid w16 w16cex w16sdtdh">
   <w:docDefaults>
     <w:rPrDefault>
       <w:rPr>
@@ -4092,21 +4109,6 @@
 </file>
 
 <file path=customXml/item1.xml><?xml version="1.0" encoding="utf-8"?>
-<p:properties xmlns:p="http://schemas.microsoft.com/office/2006/metadata/properties" xmlns:xsi="http://www.w3.org/2001/XMLSchema-instance" xmlns:pc="http://schemas.microsoft.com/office/infopath/2007/PartnerControls">
-  <documentManagement/>
-</p:properties>
-</file>
-
-<file path=customXml/item2.xml><?xml version="1.0" encoding="utf-8"?>
-<?mso-contentType ?>
-<FormTemplates xmlns="http://schemas.microsoft.com/sharepoint/v3/contenttype/forms">
-  <Display>DocumentLibraryForm</Display>
-  <Edit>DocumentLibraryForm</Edit>
-  <New>DocumentLibraryForm</New>
-</FormTemplates>
-</file>
-
-<file path=customXml/item3.xml><?xml version="1.0" encoding="utf-8"?>
 <ct:contentTypeSchema xmlns:ct="http://schemas.microsoft.com/office/2006/metadata/contentType" xmlns:ma="http://schemas.microsoft.com/office/2006/metadata/properties/metaAttributes" ct:_="" ma:_="" ma:contentTypeName="Dokument" ma:contentTypeID="0x01010097CE672EB31FC448AA7E0353CA27D558" ma:contentTypeVersion="5" ma:contentTypeDescription="Ein neues Dokument erstellen." ma:contentTypeScope="" ma:versionID="b5a4241025f286e2d05129b61f0bfefa">
   <xsd:schema xmlns:xsd="http://www.w3.org/2001/XMLSchema" xmlns:xs="http://www.w3.org/2001/XMLSchema" xmlns:p="http://schemas.microsoft.com/office/2006/metadata/properties" xmlns:ns2="e2a48fa4-1071-4a1f-9232-16227662a139" xmlns:ns3="3179560c-df02-450a-821b-9e6429c13aab" targetNamespace="http://schemas.microsoft.com/office/2006/metadata/properties" ma:root="true" ma:fieldsID="0cb82ecc49fb1268e1d5b2045ebefada" ns2:_="" ns3:_="">
     <xsd:import namespace="e2a48fa4-1071-4a1f-9232-16227662a139"/>
@@ -4277,19 +4279,36 @@
 </ct:contentTypeSchema>
 </file>
 
+<file path=customXml/item2.xml><?xml version="1.0" encoding="utf-8"?>
+<?mso-contentType ?>
+<FormTemplates xmlns="http://schemas.microsoft.com/sharepoint/v3/contenttype/forms">
+  <Display>DocumentLibraryForm</Display>
+  <Edit>DocumentLibraryForm</Edit>
+  <New>DocumentLibraryForm</New>
+</FormTemplates>
+</file>
+
+<file path=customXml/item3.xml><?xml version="1.0" encoding="utf-8"?>
+<p:properties xmlns:p="http://schemas.microsoft.com/office/2006/metadata/properties" xmlns:xsi="http://www.w3.org/2001/XMLSchema-instance" xmlns:pc="http://schemas.microsoft.com/office/infopath/2007/PartnerControls">
+  <documentManagement/>
+</p:properties>
+</file>
+
 <file path=customXml/itemProps1.xml><?xml version="1.0" encoding="utf-8"?>
-<ds:datastoreItem xmlns:ds="http://schemas.openxmlformats.org/officeDocument/2006/customXml" ds:itemID="{43C28935-AF3E-4F55-9AEC-3FE5917EB4A7}">
+<ds:datastoreItem xmlns:ds="http://schemas.openxmlformats.org/officeDocument/2006/customXml" ds:itemID="{171CC1E3-3F95-42BC-AE63-2F2DB9A5AEF6}">
   <ds:schemaRefs>
+    <ds:schemaRef ds:uri="http://schemas.microsoft.com/office/2006/metadata/contentType"/>
+    <ds:schemaRef ds:uri="http://schemas.microsoft.com/office/2006/metadata/properties/metaAttributes"/>
+    <ds:schemaRef ds:uri="http://www.w3.org/2001/XMLSchema"/>
+    <ds:schemaRef ds:uri="http://schemas.microsoft.com/office/2006/metadata/properties"/>
+    <ds:schemaRef ds:uri="e2a48fa4-1071-4a1f-9232-16227662a139"/>
+    <ds:schemaRef ds:uri="3179560c-df02-450a-821b-9e6429c13aab"/>
+    <ds:schemaRef ds:uri="http://schemas.microsoft.com/office/2006/documentManagement/types"/>
+    <ds:schemaRef ds:uri="http://schemas.microsoft.com/office/infopath/2007/PartnerControls"/>
+    <ds:schemaRef ds:uri="http://schemas.openxmlformats.org/package/2006/metadata/core-properties"/>
     <ds:schemaRef ds:uri="http://purl.org/dc/elements/1.1/"/>
-    <ds:schemaRef ds:uri="http://schemas.microsoft.com/office/2006/documentManagement/types"/>
-    <ds:schemaRef ds:uri="http://schemas.microsoft.com/office/2006/metadata/properties"/>
-    <ds:schemaRef ds:uri="http://schemas.openxmlformats.org/package/2006/metadata/core-properties"/>
-    <ds:schemaRef ds:uri="be639132-ede9-4a15-86ba-6c18882d3b83"/>
     <ds:schemaRef ds:uri="http://purl.org/dc/terms/"/>
-    <ds:schemaRef ds:uri="http://www.w3.org/XML/1998/namespace"/>
-    <ds:schemaRef ds:uri="http://schemas.microsoft.com/office/infopath/2007/PartnerControls"/>
-    <ds:schemaRef ds:uri="931d6234-abc8-4a3c-a988-2189339a825b"/>
-    <ds:schemaRef ds:uri="http://purl.org/dc/dcmitype/"/>
+    <ds:schemaRef ds:uri="http://schemas.microsoft.com/internal/obd"/>
   </ds:schemaRefs>
 </ds:datastoreItem>
 </file>
@@ -4303,5 +4322,10 @@
 </file>
 
 <file path=customXml/itemProps3.xml><?xml version="1.0" encoding="utf-8"?>
-<ds:datastoreItem xmlns:ds="http://schemas.openxmlformats.org/officeDocument/2006/customXml" ds:itemID="{171CC1E3-3F95-42BC-AE63-2F2DB9A5AEF6}"/>
+<ds:datastoreItem xmlns:ds="http://schemas.openxmlformats.org/officeDocument/2006/customXml" ds:itemID="{43C28935-AF3E-4F55-9AEC-3FE5917EB4A7}">
+  <ds:schemaRefs>
+    <ds:schemaRef ds:uri="http://schemas.microsoft.com/office/2006/metadata/properties"/>
+    <ds:schemaRef ds:uri="http://schemas.microsoft.com/office/infopath/2007/PartnerControls"/>
+  </ds:schemaRefs>
+</ds:datastoreItem>
 </file>
</xml_diff>